<commit_message>
-Figure out how to add a pagination type of feature for stats
</commit_message>
<xml_diff>
--- a/planning/ProjectPlan.docx
+++ b/planning/ProjectPlan.docx
@@ -10,12 +10,21 @@
           <w:szCs w:val="28"/>
         </w:rPr>
       </w:pPr>
+      <w:proofErr w:type="spellStart"/>
       <w:r>
         <w:rPr>
           <w:sz w:val="28"/>
           <w:szCs w:val="28"/>
         </w:rPr>
-        <w:t>Statlete Project Plan</w:t>
+        <w:t>Statlete</w:t>
+      </w:r>
+      <w:proofErr w:type="spellEnd"/>
+      <w:r>
+        <w:rPr>
+          <w:sz w:val="28"/>
+          <w:szCs w:val="28"/>
+        </w:rPr>
+        <w:t xml:space="preserve"> Project Plan</w:t>
       </w:r>
     </w:p>
     <w:p>
@@ -68,7 +77,15 @@
         </w:numPr>
       </w:pPr>
       <w:r>
-        <w:t xml:space="preserve">App should include at least two types of graphs (bar, pie, line, etc). </w:t>
+        <w:t xml:space="preserve">App should include at least two types of graphs (bar, pie, line, </w:t>
+      </w:r>
+      <w:proofErr w:type="spellStart"/>
+      <w:r>
+        <w:t>etc</w:t>
+      </w:r>
+      <w:proofErr w:type="spellEnd"/>
+      <w:r>
+        <w:t xml:space="preserve">). </w:t>
       </w:r>
     </w:p>
     <w:p>
@@ -92,8 +109,16 @@
           <w:rPr>
             <w:rStyle w:val="Hyperlink"/>
           </w:rPr>
-          <w:t>React highcharts</w:t>
+          <w:t xml:space="preserve">React </w:t>
         </w:r>
+        <w:proofErr w:type="spellStart"/>
+        <w:r>
+          <w:rPr>
+            <w:rStyle w:val="Hyperlink"/>
+          </w:rPr>
+          <w:t>highcharts</w:t>
+        </w:r>
+        <w:proofErr w:type="spellEnd"/>
       </w:hyperlink>
       <w:r>
         <w:t xml:space="preserve"> should help me cover the majority of the above. Worth noting that pulling large amounts of statistical data can often take a bit, do I need to use a loading indicator? What does the draw animation look like when rendering the chart?</w:t>
@@ -109,7 +134,23 @@
         <w:pStyle w:val="ListParagraph"/>
       </w:pPr>
       <w:r>
-        <w:t>The representation of the data and what type of chart I use will be highly contextual to the sport of the athlete and the stat I’m displaying. For example if I’m comparing the points of an NBA player every year, a bar chart would likely be good. Though if I want to yearly scoring compared against career points a pie chart might actually be better.</w:t>
+        <w:t xml:space="preserve">The representation of the data and what type of chart I use will be highly contextual to the sport of the athlete and the stat I’m displaying. For </w:t>
+      </w:r>
+      <w:proofErr w:type="gramStart"/>
+      <w:r>
+        <w:t>example</w:t>
+      </w:r>
+      <w:proofErr w:type="gramEnd"/>
+      <w:r>
+        <w:t xml:space="preserve"> if I’m comparing the points of an NBA player every year, a bar chart would likely be good. Though if I want to yearly </w:t>
+      </w:r>
+      <w:proofErr w:type="gramStart"/>
+      <w:r>
+        <w:t>scoring</w:t>
+      </w:r>
+      <w:proofErr w:type="gramEnd"/>
+      <w:r>
+        <w:t xml:space="preserve"> compared against career points a pie chart might actually be better.</w:t>
       </w:r>
     </w:p>
     <w:p>
@@ -381,12 +422,14 @@
         <w:t xml:space="preserve">Probably want to pull the data on </w:t>
       </w:r>
       <w:hyperlink r:id="rId8" w:anchor="componentdidmount" w:history="1">
+        <w:proofErr w:type="spellStart"/>
         <w:r>
           <w:rPr>
             <w:rStyle w:val="Hyperlink"/>
           </w:rPr>
           <w:t>componentDidMount</w:t>
         </w:r>
+        <w:proofErr w:type="spellEnd"/>
       </w:hyperlink>
       <w:r>
         <w:t xml:space="preserve"> React lifecycle event. See note about loading indicator above. Maybe there is a way, I can cache some of the data even when they refresh/logout so that they see stats instantly when coming back to the dashboard. </w:t>
@@ -430,7 +473,15 @@
         <w:pStyle w:val="ListParagraph"/>
       </w:pPr>
       <w:r>
-        <w:t xml:space="preserve">Using ESPN’s would probably be the best option, but it looks like it’s shut down now.. </w:t>
+        <w:t xml:space="preserve">Using ESPN’s would probably be the best option, but it looks like it’s shut down </w:t>
+      </w:r>
+      <w:proofErr w:type="gramStart"/>
+      <w:r>
+        <w:t>now..</w:t>
+      </w:r>
+      <w:proofErr w:type="gramEnd"/>
+      <w:r>
+        <w:t xml:space="preserve"> </w:t>
       </w:r>
       <w:hyperlink r:id="rId9" w:history="1">
         <w:r>
@@ -498,7 +549,15 @@
         <w:pStyle w:val="ListParagraph"/>
       </w:pPr>
       <w:r>
-        <w:t>Although it would be nice if I could find a free API with many player stats for many sports so I don’t have to deal with multiple requests and variant response data.</w:t>
+        <w:t xml:space="preserve">Although it would be nice if I could find a free API with many player stats for many </w:t>
+      </w:r>
+      <w:proofErr w:type="gramStart"/>
+      <w:r>
+        <w:t>sports</w:t>
+      </w:r>
+      <w:proofErr w:type="gramEnd"/>
+      <w:r>
+        <w:t xml:space="preserve"> so I don’t have to deal with multiple requests and variant response data.</w:t>
       </w:r>
     </w:p>
     <w:p>
@@ -608,7 +667,15 @@
         <w:t>didn’t allow a great means of searching for athlete data via a name search</w:t>
       </w:r>
       <w:r>
-        <w:t>. Also, they have rate/query limits. Which would make me have to pull all data for every player just to get their player id (this takes too long). Accordingly I found the NBA api that’s free below and allows me to search by player name:</w:t>
+        <w:t xml:space="preserve">. Also, they have rate/query limits. Which would make me have to pull all data for every player just to get their player id (this takes too long). Accordingly I found the NBA </w:t>
+      </w:r>
+      <w:proofErr w:type="spellStart"/>
+      <w:r>
+        <w:t>api</w:t>
+      </w:r>
+      <w:proofErr w:type="spellEnd"/>
+      <w:r>
+        <w:t xml:space="preserve"> that’s free below and allows me to search by player name:</w:t>
       </w:r>
       <w:r>
         <w:br/>
@@ -838,8 +905,19 @@
           <w:szCs w:val="24"/>
         </w:rPr>
         <w:lastRenderedPageBreak/>
-        <w:t>Technical Bulletpoints</w:t>
-      </w:r>
+        <w:t xml:space="preserve">Technical </w:t>
+      </w:r>
+      <w:proofErr w:type="spellStart"/>
+      <w:r>
+        <w:rPr>
+          <w:b/>
+          <w:bCs/>
+          <w:sz w:val="24"/>
+          <w:szCs w:val="24"/>
+        </w:rPr>
+        <w:t>Bulletpoints</w:t>
+      </w:r>
+      <w:proofErr w:type="spellEnd"/>
     </w:p>
     <w:p>
       <w:pPr>
@@ -853,7 +931,15 @@
         <w:t xml:space="preserve">Make Side Nav </w:t>
       </w:r>
       <w:r>
-        <w:t>collapsible and have it only show player pictures on mobile. Pictures go to left and “Add Athlete” button goes to the right</w:t>
+        <w:t xml:space="preserve">collapsible and have it only </w:t>
+      </w:r>
+      <w:proofErr w:type="gramStart"/>
+      <w:r>
+        <w:t>show</w:t>
+      </w:r>
+      <w:proofErr w:type="gramEnd"/>
+      <w:r>
+        <w:t xml:space="preserve"> player pictures on mobile. Pictures go to left and “Add Athlete” button goes to the right</w:t>
       </w:r>
     </w:p>
     <w:p>
@@ -877,7 +963,31 @@
         </w:numPr>
       </w:pPr>
       <w:r>
-        <w:t>Search won’t have autocomplete since that is too difficult to constrain down to only NBA players if using a search service like google. If we use the api to pull back the full list of players it might be achievable but add extra bloat to the load. Just going to go with a static search button + enter on this one.</w:t>
+        <w:t xml:space="preserve">Search won’t have </w:t>
+      </w:r>
+      <w:proofErr w:type="gramStart"/>
+      <w:r>
+        <w:t>autocomplete</w:t>
+      </w:r>
+      <w:proofErr w:type="gramEnd"/>
+      <w:r>
+        <w:t xml:space="preserve"> since that is too difficult to constrain down to only NBA players if using a search service like google. If we use the </w:t>
+      </w:r>
+      <w:proofErr w:type="spellStart"/>
+      <w:r>
+        <w:t>api</w:t>
+      </w:r>
+      <w:proofErr w:type="spellEnd"/>
+      <w:r>
+        <w:t xml:space="preserve"> to pull back the full list of </w:t>
+      </w:r>
+      <w:proofErr w:type="gramStart"/>
+      <w:r>
+        <w:t>players</w:t>
+      </w:r>
+      <w:proofErr w:type="gramEnd"/>
+      <w:r>
+        <w:t xml:space="preserve"> it might be achievable but add extra bloat to the load. Just going to go with a static search button + enter on this one.</w:t>
       </w:r>
     </w:p>
     <w:p>
@@ -889,10 +999,16 @@
         </w:numPr>
       </w:pPr>
       <w:r>
-        <w:t>If possible it would be nice to at least persist the athlete names on refresh using browser local storage</w:t>
-      </w:r>
-      <w:bookmarkStart w:id="0" w:name="_GoBack"/>
-      <w:bookmarkEnd w:id="0"/>
+        <w:t xml:space="preserve">If </w:t>
+      </w:r>
+      <w:proofErr w:type="gramStart"/>
+      <w:r>
+        <w:t>possible</w:t>
+      </w:r>
+      <w:proofErr w:type="gramEnd"/>
+      <w:r>
+        <w:t xml:space="preserve"> it would be nice to at least persist the athlete names on refresh using browser local storage</w:t>
+      </w:r>
     </w:p>
     <w:p>
       <w:r>
@@ -930,7 +1046,7 @@
       <w:r>
         <w:t xml:space="preserve">Team Statistics – </w:t>
       </w:r>
-      <w:hyperlink r:id="rId20" w:history="1">
+      <w:hyperlink r:id="rId20" w:anchor="teams" w:history="1">
         <w:r>
           <w:rPr>
             <w:rStyle w:val="Hyperlink"/>
@@ -955,7 +1071,21 @@
           <w:rPr>
             <w:rStyle w:val="Hyperlink"/>
           </w:rPr>
-          <w:t>https://developers.google.com/knowledge-graph/</w:t>
+          <w:t>https:</w:t>
+        </w:r>
+        <w:bookmarkStart w:id="0" w:name="_GoBack"/>
+        <w:bookmarkEnd w:id="0"/>
+        <w:r>
+          <w:rPr>
+            <w:rStyle w:val="Hyperlink"/>
+          </w:rPr>
+          <w:t>/</w:t>
+        </w:r>
+        <w:r>
+          <w:rPr>
+            <w:rStyle w:val="Hyperlink"/>
+          </w:rPr>
+          <w:t>/developers.google.com/knowledge-graph/</w:t>
         </w:r>
       </w:hyperlink>
     </w:p>
@@ -975,7 +1105,7 @@
           <w:rPr>
             <w:rStyle w:val="Hyperlink"/>
           </w:rPr>
-          <w:t>https://developer.twitter.com/en.html</w:t>
+          <w:t>https://developer.twitter.com/en/docs/accounts-and-users/follow-search-get-users/api-reference/get-users-search</w:t>
         </w:r>
       </w:hyperlink>
     </w:p>

</xml_diff>

<commit_message>
-Add majority of graph markup
</commit_message>
<xml_diff>
--- a/planning/ProjectPlan.docx
+++ b/planning/ProjectPlan.docx
@@ -30,6 +30,10 @@
     <w:p>
       <w:pPr>
         <w:pStyle w:val="Default"/>
+        <w:rPr>
+          <w:b/>
+          <w:bCs/>
+        </w:rPr>
       </w:pPr>
     </w:p>
     <w:p>
@@ -39,8 +43,16 @@
           <w:ilvl w:val="0"/>
           <w:numId w:val="1"/>
         </w:numPr>
-      </w:pPr>
-      <w:r>
+        <w:rPr>
+          <w:b/>
+          <w:bCs/>
+        </w:rPr>
+      </w:pPr>
+      <w:r>
+        <w:rPr>
+          <w:b/>
+          <w:bCs/>
+        </w:rPr>
         <w:t xml:space="preserve">Graph sections should be hover-able to display section's value. </w:t>
       </w:r>
     </w:p>
@@ -51,8 +63,16 @@
           <w:ilvl w:val="0"/>
           <w:numId w:val="1"/>
         </w:numPr>
-      </w:pPr>
-      <w:r>
+        <w:rPr>
+          <w:b/>
+          <w:bCs/>
+        </w:rPr>
+      </w:pPr>
+      <w:r>
+        <w:rPr>
+          <w:b/>
+          <w:bCs/>
+        </w:rPr>
         <w:t xml:space="preserve">Graph sections should be clickable to toggle section's value on and off. </w:t>
       </w:r>
     </w:p>
@@ -63,8 +83,16 @@
           <w:ilvl w:val="0"/>
           <w:numId w:val="1"/>
         </w:numPr>
-      </w:pPr>
-      <w:r>
+        <w:rPr>
+          <w:b/>
+          <w:bCs/>
+        </w:rPr>
+      </w:pPr>
+      <w:r>
+        <w:rPr>
+          <w:b/>
+          <w:bCs/>
+        </w:rPr>
         <w:t>Graph sections hover and click states should be distinguishable from each other.</w:t>
       </w:r>
     </w:p>
@@ -75,16 +103,32 @@
           <w:ilvl w:val="0"/>
           <w:numId w:val="1"/>
         </w:numPr>
-      </w:pPr>
-      <w:r>
+        <w:rPr>
+          <w:b/>
+          <w:bCs/>
+        </w:rPr>
+      </w:pPr>
+      <w:r>
+        <w:rPr>
+          <w:b/>
+          <w:bCs/>
+        </w:rPr>
         <w:t xml:space="preserve">App should include at least two types of graphs (bar, pie, line, </w:t>
       </w:r>
       <w:proofErr w:type="spellStart"/>
       <w:r>
+        <w:rPr>
+          <w:b/>
+          <w:bCs/>
+        </w:rPr>
         <w:t>etc</w:t>
       </w:r>
       <w:proofErr w:type="spellEnd"/>
       <w:r>
+        <w:rPr>
+          <w:b/>
+          <w:bCs/>
+        </w:rPr>
         <w:t xml:space="preserve">). </w:t>
       </w:r>
     </w:p>
@@ -95,8 +139,16 @@
           <w:ilvl w:val="0"/>
           <w:numId w:val="1"/>
         </w:numPr>
-      </w:pPr>
-      <w:r>
+        <w:rPr>
+          <w:b/>
+          <w:bCs/>
+        </w:rPr>
+      </w:pPr>
+      <w:r>
+        <w:rPr>
+          <w:b/>
+          <w:bCs/>
+        </w:rPr>
         <w:t xml:space="preserve">App may use an external charting package. </w:t>
       </w:r>
     </w:p>
@@ -165,8 +217,16 @@
           <w:ilvl w:val="0"/>
           <w:numId w:val="1"/>
         </w:numPr>
-      </w:pPr>
-      <w:r>
+        <w:rPr>
+          <w:b/>
+          <w:bCs/>
+        </w:rPr>
+      </w:pPr>
+      <w:r>
+        <w:rPr>
+          <w:b/>
+          <w:bCs/>
+        </w:rPr>
         <w:t xml:space="preserve">Page should contain a method to switch between the types of graphs. </w:t>
       </w:r>
     </w:p>
@@ -409,8 +469,16 @@
           <w:ilvl w:val="0"/>
           <w:numId w:val="1"/>
         </w:numPr>
-      </w:pPr>
-      <w:r>
+        <w:rPr>
+          <w:b/>
+          <w:bCs/>
+        </w:rPr>
+      </w:pPr>
+      <w:r>
+        <w:rPr>
+          <w:b/>
+          <w:bCs/>
+        </w:rPr>
         <w:t xml:space="preserve">Page should automatically load the graph data on project load. </w:t>
       </w:r>
     </w:p>
@@ -450,17 +518,17 @@
           <w:ilvl w:val="0"/>
           <w:numId w:val="1"/>
         </w:numPr>
-      </w:pPr>
-      <w:r>
+        <w:rPr>
+          <w:b/>
+          <w:bCs/>
+        </w:rPr>
+      </w:pPr>
+      <w:r>
+        <w:rPr>
+          <w:b/>
+          <w:bCs/>
+        </w:rPr>
         <w:t xml:space="preserve">Application should import graph data from a third-party API of your choice. </w:t>
-      </w:r>
-    </w:p>
-    <w:p>
-      <w:pPr>
-        <w:pStyle w:val="ListParagraph"/>
-      </w:pPr>
-      <w:r>
-        <w:t xml:space="preserve">This one for </w:t>
       </w:r>
     </w:p>
     <w:p>
@@ -728,7 +796,6 @@
           <w:sz w:val="24"/>
           <w:szCs w:val="24"/>
         </w:rPr>
-        <w:lastRenderedPageBreak/>
         <w:t>Screen 1:</w:t>
       </w:r>
     </w:p>
@@ -745,6 +812,7 @@
           <w:sz w:val="28"/>
           <w:szCs w:val="28"/>
         </w:rPr>
+        <w:lastRenderedPageBreak/>
         <w:drawing>
           <wp:inline distT="0" distB="0" distL="0" distR="0" wp14:anchorId="5AF8BB0D" wp14:editId="44F327FA">
             <wp:extent cx="5245100" cy="3679147"/>
@@ -897,6 +965,18 @@
           <w:szCs w:val="24"/>
         </w:rPr>
       </w:pPr>
+    </w:p>
+    <w:p>
+      <w:pPr>
+        <w:rPr>
+          <w:b/>
+          <w:bCs/>
+          <w:sz w:val="24"/>
+          <w:szCs w:val="24"/>
+        </w:rPr>
+      </w:pPr>
+      <w:bookmarkStart w:id="0" w:name="_GoBack"/>
+      <w:bookmarkEnd w:id="0"/>
       <w:r>
         <w:rPr>
           <w:b/>
@@ -1071,21 +1151,7 @@
           <w:rPr>
             <w:rStyle w:val="Hyperlink"/>
           </w:rPr>
-          <w:t>https:</w:t>
-        </w:r>
-        <w:bookmarkStart w:id="0" w:name="_GoBack"/>
-        <w:bookmarkEnd w:id="0"/>
-        <w:r>
-          <w:rPr>
-            <w:rStyle w:val="Hyperlink"/>
-          </w:rPr>
-          <w:t>/</w:t>
-        </w:r>
-        <w:r>
-          <w:rPr>
-            <w:rStyle w:val="Hyperlink"/>
-          </w:rPr>
-          <w:t>/developers.google.com/knowledge-graph/</w:t>
+          <w:t>https://developers.google.com/knowledge-graph/</w:t>
         </w:r>
       </w:hyperlink>
     </w:p>

</xml_diff>